<commit_message>
Added project progress tracker
</commit_message>
<xml_diff>
--- a/Progress_Tracker/SWMDB_Progress_Tracker.docx
+++ b/Progress_Tracker/SWMDB_Progress_Tracker.docx
@@ -2,10 +2,278 @@
 <file path=word/document.xml><?xml version="1.0" encoding="utf-8"?>
 <w:document xmlns:wpc="http://schemas.microsoft.com/office/word/2010/wordprocessingCanvas" xmlns:cx="http://schemas.microsoft.com/office/drawing/2014/chartex" xmlns:cx1="http://schemas.microsoft.com/office/drawing/2015/9/8/chartex" xmlns:cx2="http://schemas.microsoft.com/office/drawing/2015/10/21/chartex" xmlns:cx3="http://schemas.microsoft.com/office/drawing/2016/5/9/chartex" xmlns:cx4="http://schemas.microsoft.com/office/drawing/2016/5/10/chartex" xmlns:cx5="http://schemas.microsoft.com/office/drawing/2016/5/11/chartex" xmlns:cx6="http://schemas.microsoft.com/office/drawing/2016/5/12/chartex" xmlns:cx7="http://schemas.microsoft.com/office/drawing/2016/5/13/chartex" xmlns:cx8="http://schemas.microsoft.com/office/drawing/2016/5/14/chartex" xmlns:mc="http://schemas.openxmlformats.org/markup-compatibility/2006" xmlns:aink="http://schemas.microsoft.com/office/drawing/2016/ink" xmlns:am3d="http://schemas.microsoft.com/office/drawing/2017/model3d" xmlns:o="urn:schemas-microsoft-com:office:office" xmlns:r="http://schemas.openxmlformats.org/officeDocument/2006/relationships" xmlns:m="http://schemas.openxmlformats.org/officeDocument/2006/math" xmlns:v="urn:schemas-microsoft-com:vml" xmlns:wp14="http://schemas.microsoft.com/office/word/2010/wordprocessingDrawing" xmlns:wp="http://schemas.openxmlformats.org/drawingml/2006/wordprocessingDrawing" xmlns:w10="urn:schemas-microsoft-com:office:word" xmlns:w="http://schemas.openxmlformats.org/wordprocessingml/2006/main" xmlns:w14="http://schemas.microsoft.com/office/word/2010/wordml" xmlns:w15="http://schemas.microsoft.com/office/word/2012/wordml" xmlns:w16cid="http://schemas.microsoft.com/office/word/2016/wordml/cid" xmlns:w16se="http://schemas.microsoft.com/office/word/2015/wordml/symex" xmlns:wpg="http://schemas.microsoft.com/office/word/2010/wordprocessingGroup" xmlns:wpi="http://schemas.microsoft.com/office/word/2010/wordprocessingInk" xmlns:wne="http://schemas.microsoft.com/office/word/2006/wordml" xmlns:wps="http://schemas.microsoft.com/office/word/2010/wordprocessingShape" mc:Ignorable="w14 w15 w16se w16cid wp14">
   <w:body>
+    <w:p>
+      <w:pPr>
+        <w:jc w:val="center"/>
+        <w:rPr>
+          <w:b/>
+          <w:bCs/>
+          <w:sz w:val="44"/>
+          <w:szCs w:val="44"/>
+          <w:u w:val="single"/>
+        </w:rPr>
+      </w:pPr>
+    </w:p>
+    <w:p>
+      <w:pPr>
+        <w:jc w:val="center"/>
+        <w:rPr>
+          <w:b/>
+          <w:bCs/>
+          <w:sz w:val="44"/>
+          <w:szCs w:val="44"/>
+          <w:u w:val="single"/>
+        </w:rPr>
+      </w:pPr>
+    </w:p>
+    <w:p>
+      <w:pPr>
+        <w:jc w:val="center"/>
+        <w:rPr>
+          <w:b/>
+          <w:bCs/>
+          <w:sz w:val="44"/>
+          <w:szCs w:val="44"/>
+          <w:u w:val="single"/>
+        </w:rPr>
+      </w:pPr>
+    </w:p>
+    <w:p>
+      <w:pPr>
+        <w:jc w:val="center"/>
+        <w:rPr>
+          <w:b/>
+          <w:bCs/>
+          <w:sz w:val="44"/>
+          <w:szCs w:val="44"/>
+          <w:u w:val="single"/>
+        </w:rPr>
+      </w:pPr>
+    </w:p>
+    <w:p>
+      <w:pPr>
+        <w:jc w:val="center"/>
+        <w:rPr>
+          <w:b/>
+          <w:bCs/>
+          <w:sz w:val="44"/>
+          <w:szCs w:val="44"/>
+          <w:u w:val="single"/>
+        </w:rPr>
+      </w:pPr>
+    </w:p>
+    <w:p>
+      <w:pPr>
+        <w:jc w:val="center"/>
+        <w:rPr>
+          <w:b/>
+          <w:bCs/>
+          <w:sz w:val="44"/>
+          <w:szCs w:val="44"/>
+          <w:u w:val="single"/>
+        </w:rPr>
+      </w:pPr>
+    </w:p>
+    <w:p>
+      <w:pPr>
+        <w:jc w:val="center"/>
+        <w:rPr>
+          <w:b/>
+          <w:bCs/>
+          <w:sz w:val="44"/>
+          <w:szCs w:val="44"/>
+          <w:u w:val="single"/>
+        </w:rPr>
+      </w:pPr>
+    </w:p>
+    <w:p>
+      <w:pPr>
+        <w:jc w:val="center"/>
+        <w:rPr>
+          <w:b/>
+          <w:bCs/>
+          <w:sz w:val="44"/>
+          <w:szCs w:val="44"/>
+          <w:u w:val="single"/>
+        </w:rPr>
+      </w:pPr>
+    </w:p>
+    <w:p>
+      <w:pPr>
+        <w:jc w:val="center"/>
+        <w:rPr>
+          <w:b/>
+          <w:bCs/>
+          <w:sz w:val="44"/>
+          <w:szCs w:val="44"/>
+          <w:u w:val="single"/>
+        </w:rPr>
+      </w:pPr>
+    </w:p>
+    <w:p>
+      <w:pPr>
+        <w:jc w:val="center"/>
+        <w:rPr>
+          <w:b/>
+          <w:bCs/>
+          <w:sz w:val="44"/>
+          <w:szCs w:val="44"/>
+          <w:u w:val="single"/>
+        </w:rPr>
+      </w:pPr>
+    </w:p>
+    <w:p>
+      <w:pPr>
+        <w:jc w:val="center"/>
+        <w:rPr>
+          <w:b/>
+          <w:bCs/>
+          <w:sz w:val="44"/>
+          <w:szCs w:val="44"/>
+          <w:u w:val="single"/>
+        </w:rPr>
+      </w:pPr>
+    </w:p>
+    <w:p>
+      <w:pPr>
+        <w:jc w:val="center"/>
+        <w:rPr>
+          <w:b/>
+          <w:bCs/>
+          <w:sz w:val="44"/>
+          <w:szCs w:val="44"/>
+          <w:u w:val="single"/>
+        </w:rPr>
+      </w:pPr>
+      <w:r>
+        <w:rPr>
+          <w:b/>
+          <w:bCs/>
+          <w:sz w:val="44"/>
+          <w:szCs w:val="44"/>
+          <w:u w:val="single"/>
+        </w:rPr>
+        <w:t>SWMDB</w:t>
+      </w:r>
+    </w:p>
+    <w:p>
+      <w:pPr>
+        <w:jc w:val="center"/>
+        <w:rPr>
+          <w:b/>
+          <w:bCs/>
+          <w:sz w:val="28"/>
+          <w:szCs w:val="28"/>
+        </w:rPr>
+      </w:pPr>
+    </w:p>
+    <w:p>
+      <w:pPr>
+        <w:jc w:val="center"/>
+        <w:rPr>
+          <w:b/>
+          <w:bCs/>
+          <w:sz w:val="28"/>
+          <w:szCs w:val="28"/>
+        </w:rPr>
+      </w:pPr>
+      <w:r>
+        <w:rPr>
+          <w:b/>
+          <w:bCs/>
+          <w:sz w:val="28"/>
+          <w:szCs w:val="28"/>
+        </w:rPr>
+        <w:t>Sweden Movie Database</w:t>
+      </w:r>
+    </w:p>
+    <w:p>
+      <w:pPr>
+        <w:jc w:val="center"/>
+        <w:rPr>
+          <w:b/>
+          <w:bCs/>
+          <w:sz w:val="28"/>
+          <w:szCs w:val="28"/>
+        </w:rPr>
+      </w:pPr>
+    </w:p>
+    <w:p>
+      <w:pPr>
+        <w:jc w:val="center"/>
+        <w:rPr>
+          <w:sz w:val="28"/>
+          <w:szCs w:val="28"/>
+        </w:rPr>
+      </w:pPr>
+      <w:r>
+        <w:rPr>
+          <w:sz w:val="28"/>
+          <w:szCs w:val="28"/>
+        </w:rPr>
+        <w:t>Lawrence Rajappa – Lawra776</w:t>
+      </w:r>
+    </w:p>
+    <w:p>
+      <w:pPr>
+        <w:rPr>
+          <w:b/>
+          <w:bCs/>
+          <w:sz w:val="44"/>
+          <w:szCs w:val="44"/>
+          <w:u w:val="single"/>
+        </w:rPr>
+      </w:pPr>
+      <w:r>
+        <w:rPr>
+          <w:b/>
+          <w:bCs/>
+          <w:sz w:val="44"/>
+          <w:szCs w:val="44"/>
+          <w:u w:val="single"/>
+        </w:rPr>
+        <w:br w:type="page"/>
+      </w:r>
+    </w:p>
+    <w:p>
+      <w:pPr>
+        <w:jc w:val="center"/>
+        <w:rPr>
+          <w:b/>
+          <w:bCs/>
+          <w:sz w:val="44"/>
+          <w:szCs w:val="44"/>
+          <w:u w:val="single"/>
+        </w:rPr>
+      </w:pPr>
+      <w:r>
+        <w:rPr>
+          <w:b/>
+          <w:bCs/>
+          <w:sz w:val="44"/>
+          <w:szCs w:val="44"/>
+          <w:u w:val="single"/>
+        </w:rPr>
+        <w:lastRenderedPageBreak/>
+        <w:t>SWMDB Project Report</w:t>
+      </w:r>
+    </w:p>
+    <w:p>
+      <w:pPr>
+        <w:jc w:val="center"/>
+        <w:rPr>
+          <w:b/>
+          <w:bCs/>
+          <w:sz w:val="44"/>
+          <w:szCs w:val="44"/>
+          <w:u w:val="single"/>
+        </w:rPr>
+      </w:pPr>
+    </w:p>
     <w:tbl>
       <w:tblPr>
         <w:tblStyle w:val="TableGrid"/>
-        <w:tblpPr w:leftFromText="180" w:rightFromText="180" w:vertAnchor="text" w:horzAnchor="margin" w:tblpY="1759"/>
+        <w:tblpPr w:leftFromText="180" w:rightFromText="180" w:vertAnchor="text" w:horzAnchor="margin" w:tblpY="308"/>
         <w:tblW w:w="0" w:type="auto"/>
         <w:tblLook w:val="04A0" w:firstRow="1" w:lastRow="0" w:firstColumn="1" w:lastColumn="0" w:noHBand="0" w:noVBand="1"/>
       </w:tblPr>
@@ -73,13 +341,7 @@
           </w:tcPr>
           <w:p>
             <w:r>
-              <w:t xml:space="preserve">Database </w:t>
-            </w:r>
-            <w:r>
-              <w:t>c</w:t>
-            </w:r>
-            <w:r>
-              <w:t>reation</w:t>
+              <w:t>Database creation</w:t>
             </w:r>
           </w:p>
         </w:tc>
@@ -111,16 +373,7 @@
           </w:tcPr>
           <w:p>
             <w:r>
-              <w:t xml:space="preserve">Movie page </w:t>
-            </w:r>
-            <w:r>
-              <w:t>c</w:t>
-            </w:r>
-            <w:r>
-              <w:t>onstruction</w:t>
-            </w:r>
-            <w:r>
-              <w:t xml:space="preserve"> (only User Review section is pending)</w:t>
+              <w:t>Movie page construction (only User Review section is pending)</w:t>
             </w:r>
           </w:p>
         </w:tc>
@@ -142,10 +395,7 @@
           </w:tcPr>
           <w:p>
             <w:r>
-              <w:t>Login functionality</w:t>
-            </w:r>
-            <w:r>
-              <w:t xml:space="preserve"> including social login</w:t>
+              <w:t>Login functionality including social login</w:t>
             </w:r>
           </w:p>
         </w:tc>
@@ -167,10 +417,7 @@
           </w:tcPr>
           <w:p>
             <w:r>
-              <w:t>Securing REST APIs</w:t>
-            </w:r>
-            <w:r>
-              <w:t xml:space="preserve"> using JSON Web Tokens</w:t>
+              <w:t>Securing REST APIs using JSON Web Tokens</w:t>
             </w:r>
           </w:p>
         </w:tc>
@@ -182,13 +429,7 @@
           </w:tcPr>
           <w:p>
             <w:r>
-              <w:t xml:space="preserve">REST APIs are created for </w:t>
-            </w:r>
-            <w:r>
-              <w:t xml:space="preserve">all </w:t>
-            </w:r>
-            <w:r>
-              <w:t>required services</w:t>
+              <w:t>REST APIs are created for all required services</w:t>
             </w:r>
           </w:p>
         </w:tc>
@@ -251,16 +492,13 @@
           <w:u w:val="single"/>
         </w:rPr>
       </w:pPr>
-      <w:r>
-        <w:rPr>
-          <w:b/>
-          <w:bCs/>
-          <w:sz w:val="44"/>
-          <w:szCs w:val="44"/>
-          <w:u w:val="single"/>
-        </w:rPr>
-        <w:t>SWMDB Project Report</w:t>
-      </w:r>
+    </w:p>
+    <w:p>
+      <w:pPr>
+        <w:tabs>
+          <w:tab w:val="left" w:pos="3843"/>
+        </w:tabs>
+      </w:pPr>
     </w:p>
     <w:sectPr>
       <w:pgSz w:w="11900" w:h="16840"/>

</xml_diff>